<commit_message>
Alteracoes da parte 5 do exercicio1 (portella) e da estruturacao - Rafael (empreendedorismo), com adicao da estruturacao - Final
</commit_message>
<xml_diff>
--- a/empreendedorismo/Estruturação da Ideia do Negócio - Rafael.docx
+++ b/empreendedorismo/Estruturação da Ideia do Negócio - Rafael.docx
@@ -654,7 +654,7 @@
           <w:sz w:val="24"/>
           <w:szCs w:val="24"/>
         </w:rPr>
-        <w:t>FOFA Juliana</w:t>
+        <w:t>FOFA Rafael</w:t>
       </w:r>
     </w:p>
     <w:p>
@@ -3360,20 +3360,20 @@
     </dgm:pt>
   </dgm:ptLst>
   <dgm:cxnLst>
-    <dgm:cxn modelId="{30C96725-4E4F-4676-857B-5BB176C2FBFF}" type="presOf" srcId="{6881F017-8B02-4152-B7FA-2D50D0A96E77}" destId="{C72BF190-F71D-4163-B474-1FA8C9C08121}" srcOrd="0" destOrd="0" presId="urn:microsoft.com/office/officeart/2005/8/layout/matrix2"/>
-    <dgm:cxn modelId="{D45771D8-C671-438B-A01E-1143248E0078}" type="presOf" srcId="{C4482F56-2DB9-4A47-88AF-9FE179744974}" destId="{04AD85CF-B7EF-4693-82CC-5E722C268DE6}" srcOrd="0" destOrd="0" presId="urn:microsoft.com/office/officeart/2005/8/layout/matrix2"/>
-    <dgm:cxn modelId="{FA8F448C-6575-4E4C-8B8C-8A7167CEB869}" type="presOf" srcId="{DC096AD9-DDA1-4D5B-8A4B-66EC68DEE881}" destId="{28744A7F-E4A9-4D65-9D61-7CA2E1342E8B}" srcOrd="0" destOrd="0" presId="urn:microsoft.com/office/officeart/2005/8/layout/matrix2"/>
+    <dgm:cxn modelId="{7B20EEBB-916B-4E2C-8B8C-ADB5FE3B7AD9}" type="presOf" srcId="{6881F017-8B02-4152-B7FA-2D50D0A96E77}" destId="{C72BF190-F71D-4163-B474-1FA8C9C08121}" srcOrd="0" destOrd="0" presId="urn:microsoft.com/office/officeart/2005/8/layout/matrix2"/>
+    <dgm:cxn modelId="{EF361EB2-CA90-4AED-984A-4B912B92DFEA}" type="presOf" srcId="{DC096AD9-DDA1-4D5B-8A4B-66EC68DEE881}" destId="{28744A7F-E4A9-4D65-9D61-7CA2E1342E8B}" srcOrd="0" destOrd="0" presId="urn:microsoft.com/office/officeart/2005/8/layout/matrix2"/>
     <dgm:cxn modelId="{95E0BAC7-E027-4240-98E7-6DC5F5A4A32C}" srcId="{979F2256-FF0C-4B2D-AB50-2C02D8501316}" destId="{DC096AD9-DDA1-4D5B-8A4B-66EC68DEE881}" srcOrd="1" destOrd="0" parTransId="{6B123008-6BA3-4B3D-BD33-653E752599FB}" sibTransId="{5D0F2C57-FDB5-44BC-93C4-AB950CB0B55E}"/>
-    <dgm:cxn modelId="{08A0989D-F273-4309-8640-8ABAC57604DA}" type="presOf" srcId="{2321732C-AD3F-4F65-AB3F-630BAAF8DFCF}" destId="{B2818F5C-AC65-4AC1-9C31-C337016DC7F9}" srcOrd="0" destOrd="0" presId="urn:microsoft.com/office/officeart/2005/8/layout/matrix2"/>
     <dgm:cxn modelId="{E2C8396C-E4D9-48D9-8C6B-540E0AD375DC}" srcId="{979F2256-FF0C-4B2D-AB50-2C02D8501316}" destId="{2321732C-AD3F-4F65-AB3F-630BAAF8DFCF}" srcOrd="2" destOrd="0" parTransId="{71A9D77F-E0DD-4855-92E4-A9E5DF6C5854}" sibTransId="{B9665D2F-5647-474E-8635-86AC7A483C98}"/>
+    <dgm:cxn modelId="{C13EAD63-EA3F-4D17-A29B-BE0BF7E4BAAF}" type="presOf" srcId="{C4482F56-2DB9-4A47-88AF-9FE179744974}" destId="{04AD85CF-B7EF-4693-82CC-5E722C268DE6}" srcOrd="0" destOrd="0" presId="urn:microsoft.com/office/officeart/2005/8/layout/matrix2"/>
+    <dgm:cxn modelId="{524515F8-7816-4B53-A405-B3BE7EF6E39A}" type="presOf" srcId="{979F2256-FF0C-4B2D-AB50-2C02D8501316}" destId="{37014889-4A9D-4FA2-AC95-DE8DD7E088E7}" srcOrd="0" destOrd="0" presId="urn:microsoft.com/office/officeart/2005/8/layout/matrix2"/>
     <dgm:cxn modelId="{A85B43EC-AE60-48D1-928F-2D02A408150E}" srcId="{979F2256-FF0C-4B2D-AB50-2C02D8501316}" destId="{6881F017-8B02-4152-B7FA-2D50D0A96E77}" srcOrd="0" destOrd="0" parTransId="{4D2B9D7C-8134-438D-9E4D-52695578B84A}" sibTransId="{4B7BDE47-D831-4921-B8B6-634022427306}"/>
+    <dgm:cxn modelId="{82CD2857-13EF-4FE9-B346-788096640161}" type="presOf" srcId="{2321732C-AD3F-4F65-AB3F-630BAAF8DFCF}" destId="{B2818F5C-AC65-4AC1-9C31-C337016DC7F9}" srcOrd="0" destOrd="0" presId="urn:microsoft.com/office/officeart/2005/8/layout/matrix2"/>
     <dgm:cxn modelId="{FE64F2B8-B9F6-4069-9B34-324A55434F15}" srcId="{979F2256-FF0C-4B2D-AB50-2C02D8501316}" destId="{C4482F56-2DB9-4A47-88AF-9FE179744974}" srcOrd="3" destOrd="0" parTransId="{AF80CE4F-2FFA-4394-BEB2-094C2A261ECB}" sibTransId="{41186975-1222-4D5B-B170-3C1A9B42F416}"/>
-    <dgm:cxn modelId="{E6682F8B-B988-4EFD-A215-E0D57C82D678}" type="presOf" srcId="{979F2256-FF0C-4B2D-AB50-2C02D8501316}" destId="{37014889-4A9D-4FA2-AC95-DE8DD7E088E7}" srcOrd="0" destOrd="0" presId="urn:microsoft.com/office/officeart/2005/8/layout/matrix2"/>
-    <dgm:cxn modelId="{593C3A65-B4EB-4F6A-B570-1D2FA2016A49}" type="presParOf" srcId="{37014889-4A9D-4FA2-AC95-DE8DD7E088E7}" destId="{35CEAA41-A91A-42A7-B303-386A0EE42A8B}" srcOrd="0" destOrd="0" presId="urn:microsoft.com/office/officeart/2005/8/layout/matrix2"/>
-    <dgm:cxn modelId="{C10E8D3D-8B32-4068-9602-812105F9C3B4}" type="presParOf" srcId="{37014889-4A9D-4FA2-AC95-DE8DD7E088E7}" destId="{C72BF190-F71D-4163-B474-1FA8C9C08121}" srcOrd="1" destOrd="0" presId="urn:microsoft.com/office/officeart/2005/8/layout/matrix2"/>
-    <dgm:cxn modelId="{8929BD67-919F-49B6-830E-94D9132F7478}" type="presParOf" srcId="{37014889-4A9D-4FA2-AC95-DE8DD7E088E7}" destId="{28744A7F-E4A9-4D65-9D61-7CA2E1342E8B}" srcOrd="2" destOrd="0" presId="urn:microsoft.com/office/officeart/2005/8/layout/matrix2"/>
-    <dgm:cxn modelId="{30F6B989-AF75-4618-A22C-4F70C02BE73E}" type="presParOf" srcId="{37014889-4A9D-4FA2-AC95-DE8DD7E088E7}" destId="{B2818F5C-AC65-4AC1-9C31-C337016DC7F9}" srcOrd="3" destOrd="0" presId="urn:microsoft.com/office/officeart/2005/8/layout/matrix2"/>
-    <dgm:cxn modelId="{7DBEFC79-2E73-4727-BC51-AAB398B761CE}" type="presParOf" srcId="{37014889-4A9D-4FA2-AC95-DE8DD7E088E7}" destId="{04AD85CF-B7EF-4693-82CC-5E722C268DE6}" srcOrd="4" destOrd="0" presId="urn:microsoft.com/office/officeart/2005/8/layout/matrix2"/>
+    <dgm:cxn modelId="{A4E0C338-281B-4A1A-B75E-A171A2D5ED6B}" type="presParOf" srcId="{37014889-4A9D-4FA2-AC95-DE8DD7E088E7}" destId="{35CEAA41-A91A-42A7-B303-386A0EE42A8B}" srcOrd="0" destOrd="0" presId="urn:microsoft.com/office/officeart/2005/8/layout/matrix2"/>
+    <dgm:cxn modelId="{E729CEC2-BE37-4E75-880B-58E0707146A6}" type="presParOf" srcId="{37014889-4A9D-4FA2-AC95-DE8DD7E088E7}" destId="{C72BF190-F71D-4163-B474-1FA8C9C08121}" srcOrd="1" destOrd="0" presId="urn:microsoft.com/office/officeart/2005/8/layout/matrix2"/>
+    <dgm:cxn modelId="{8A93078C-8D32-49D0-B0A6-D7E583A1D087}" type="presParOf" srcId="{37014889-4A9D-4FA2-AC95-DE8DD7E088E7}" destId="{28744A7F-E4A9-4D65-9D61-7CA2E1342E8B}" srcOrd="2" destOrd="0" presId="urn:microsoft.com/office/officeart/2005/8/layout/matrix2"/>
+    <dgm:cxn modelId="{6F02AE6C-7662-40A6-B47F-D6040D5B8307}" type="presParOf" srcId="{37014889-4A9D-4FA2-AC95-DE8DD7E088E7}" destId="{B2818F5C-AC65-4AC1-9C31-C337016DC7F9}" srcOrd="3" destOrd="0" presId="urn:microsoft.com/office/officeart/2005/8/layout/matrix2"/>
+    <dgm:cxn modelId="{40303AD8-4A72-4075-A401-ECE7EAA19A37}" type="presParOf" srcId="{37014889-4A9D-4FA2-AC95-DE8DD7E088E7}" destId="{04AD85CF-B7EF-4693-82CC-5E722C268DE6}" srcOrd="4" destOrd="0" presId="urn:microsoft.com/office/officeart/2005/8/layout/matrix2"/>
   </dgm:cxnLst>
   <dgm:bg/>
   <dgm:whole/>

</xml_diff>